<commit_message>
Revert "Krav 0.2 klar"
This reverts commit 6e184d51f349b6454faba928f8ab24fa04fb5976.
</commit_message>
<xml_diff>
--- a/Dokument/Kravdokument_ProjectC4.docx
+++ b/Dokument/Kravdokument_ProjectC4.docx
@@ -273,7 +273,7 @@
           <w:r>
             <w:fldChar w:fldCharType="separate"/>
           </w:r>
-          <w:hyperlink w:anchor="_Toc414525849" w:history="1">
+          <w:hyperlink w:anchor="_Toc414374084" w:history="1">
             <w:r>
               <w:rPr>
                 <w:rStyle w:val="Hyperlnk"/>
@@ -300,7 +300,7 @@
                 <w:noProof/>
                 <w:webHidden/>
               </w:rPr>
-              <w:instrText xml:space="preserve"> PAGEREF _Toc414525849 \h </w:instrText>
+              <w:instrText xml:space="preserve"> PAGEREF _Toc414374084 \h </w:instrText>
             </w:r>
             <w:r>
               <w:rPr>
@@ -345,7 +345,7 @@
               <w:lang w:eastAsia="sv-SE"/>
             </w:rPr>
           </w:pPr>
-          <w:hyperlink w:anchor="_Toc414525850" w:history="1">
+          <w:hyperlink w:anchor="_Toc414374085" w:history="1">
             <w:r>
               <w:rPr>
                 <w:rStyle w:val="Hyperlnk"/>
@@ -372,7 +372,7 @@
                 <w:noProof/>
                 <w:webHidden/>
               </w:rPr>
-              <w:instrText xml:space="preserve"> PAGEREF _Toc414525850 \h </w:instrText>
+              <w:instrText xml:space="preserve"> PAGEREF _Toc414374085 \h </w:instrText>
             </w:r>
             <w:r>
               <w:rPr>
@@ -417,7 +417,7 @@
               <w:lang w:eastAsia="sv-SE"/>
             </w:rPr>
           </w:pPr>
-          <w:hyperlink w:anchor="_Toc414525851" w:history="1">
+          <w:hyperlink w:anchor="_Toc414374086" w:history="1">
             <w:r>
               <w:rPr>
                 <w:rStyle w:val="Hyperlnk"/>
@@ -444,77 +444,7 @@
                 <w:noProof/>
                 <w:webHidden/>
               </w:rPr>
-              <w:instrText xml:space="preserve"> PAGEREF _Toc414525851 \h </w:instrText>
-            </w:r>
-            <w:r>
-              <w:rPr>
-                <w:noProof/>
-                <w:webHidden/>
-              </w:rPr>
-            </w:r>
-            <w:r>
-              <w:rPr>
-                <w:noProof/>
-                <w:webHidden/>
-              </w:rPr>
-              <w:fldChar w:fldCharType="separate"/>
-            </w:r>
-            <w:r>
-              <w:rPr>
-                <w:noProof/>
-                <w:webHidden/>
-              </w:rPr>
-              <w:t>2</w:t>
-            </w:r>
-            <w:r>
-              <w:rPr>
-                <w:noProof/>
-                <w:webHidden/>
-              </w:rPr>
-              <w:fldChar w:fldCharType="end"/>
-            </w:r>
-          </w:hyperlink>
-        </w:p>
-        <w:p>
-          <w:pPr>
-            <w:pStyle w:val="Innehll2"/>
-            <w:tabs>
-              <w:tab w:val="right" w:leader="dot" w:pos="8296"/>
-            </w:tabs>
-            <w:rPr>
-              <w:b w:val="0"/>
-              <w:noProof/>
-              <w:lang w:eastAsia="sv-SE"/>
-            </w:rPr>
-          </w:pPr>
-          <w:hyperlink w:anchor="_Toc414525852" w:history="1">
-            <w:r>
-              <w:rPr>
-                <w:rStyle w:val="Hyperlnk"/>
-                <w:noProof/>
-              </w:rPr>
-              <w:t>Persona</w:t>
-            </w:r>
-            <w:r>
-              <w:rPr>
-                <w:noProof/>
-                <w:webHidden/>
-              </w:rPr>
-              <w:tab/>
-            </w:r>
-            <w:r>
-              <w:rPr>
-                <w:noProof/>
-                <w:webHidden/>
-              </w:rPr>
-              <w:fldChar w:fldCharType="begin"/>
-            </w:r>
-            <w:r>
-              <w:rPr>
-                <w:noProof/>
-                <w:webHidden/>
-              </w:rPr>
-              <w:instrText xml:space="preserve"> PAGEREF _Toc414525852 \h </w:instrText>
+              <w:instrText xml:space="preserve"> PAGEREF _Toc414374086 \h </w:instrText>
             </w:r>
             <w:r>
               <w:rPr>
@@ -559,7 +489,7 @@
               <w:lang w:eastAsia="sv-SE"/>
             </w:rPr>
           </w:pPr>
-          <w:hyperlink w:anchor="_Toc414525853" w:history="1">
+          <w:hyperlink w:anchor="_Toc414374087" w:history="1">
             <w:r>
               <w:rPr>
                 <w:rStyle w:val="Hyperlnk"/>
@@ -586,7 +516,7 @@
                 <w:noProof/>
                 <w:webHidden/>
               </w:rPr>
-              <w:instrText xml:space="preserve"> PAGEREF _Toc414525853 \h </w:instrText>
+              <w:instrText xml:space="preserve"> PAGEREF _Toc414374087 \h </w:instrText>
             </w:r>
             <w:r>
               <w:rPr>
@@ -629,7 +559,7 @@
               <w:lang w:eastAsia="sv-SE"/>
             </w:rPr>
           </w:pPr>
-          <w:hyperlink w:anchor="_Toc414525854" w:history="1">
+          <w:hyperlink w:anchor="_Toc414374088" w:history="1">
             <w:r>
               <w:rPr>
                 <w:rStyle w:val="Hyperlnk"/>
@@ -656,214 +586,7 @@
                 <w:noProof/>
                 <w:webHidden/>
               </w:rPr>
-              <w:instrText xml:space="preserve"> PAGEREF _Toc414525854 \h </w:instrText>
-            </w:r>
-            <w:r>
-              <w:rPr>
-                <w:noProof/>
-                <w:webHidden/>
-              </w:rPr>
-            </w:r>
-            <w:r>
-              <w:rPr>
-                <w:noProof/>
-                <w:webHidden/>
-              </w:rPr>
-              <w:fldChar w:fldCharType="separate"/>
-            </w:r>
-            <w:r>
-              <w:rPr>
-                <w:noProof/>
-                <w:webHidden/>
-              </w:rPr>
-              <w:t>3</w:t>
-            </w:r>
-            <w:r>
-              <w:rPr>
-                <w:noProof/>
-                <w:webHidden/>
-              </w:rPr>
-              <w:fldChar w:fldCharType="end"/>
-            </w:r>
-          </w:hyperlink>
-        </w:p>
-        <w:p>
-          <w:pPr>
-            <w:pStyle w:val="Innehll3"/>
-            <w:tabs>
-              <w:tab w:val="right" w:leader="dot" w:pos="8296"/>
-            </w:tabs>
-            <w:rPr>
-              <w:noProof/>
-              <w:lang w:eastAsia="sv-SE"/>
-            </w:rPr>
-          </w:pPr>
-          <w:hyperlink w:anchor="_Toc414525855" w:history="1">
-            <w:r>
-              <w:rPr>
-                <w:rStyle w:val="Hyperlnk"/>
-                <w:noProof/>
-              </w:rPr>
-              <w:t>Logik</w:t>
-            </w:r>
-            <w:r>
-              <w:rPr>
-                <w:noProof/>
-                <w:webHidden/>
-              </w:rPr>
-              <w:tab/>
-            </w:r>
-            <w:r>
-              <w:rPr>
-                <w:noProof/>
-                <w:webHidden/>
-              </w:rPr>
-              <w:fldChar w:fldCharType="begin"/>
-            </w:r>
-            <w:r>
-              <w:rPr>
-                <w:noProof/>
-                <w:webHidden/>
-              </w:rPr>
-              <w:instrText xml:space="preserve"> PAGEREF _Toc414525855 \h </w:instrText>
-            </w:r>
-            <w:r>
-              <w:rPr>
-                <w:noProof/>
-                <w:webHidden/>
-              </w:rPr>
-            </w:r>
-            <w:r>
-              <w:rPr>
-                <w:noProof/>
-                <w:webHidden/>
-              </w:rPr>
-              <w:fldChar w:fldCharType="separate"/>
-            </w:r>
-            <w:r>
-              <w:rPr>
-                <w:noProof/>
-                <w:webHidden/>
-              </w:rPr>
-              <w:t>3</w:t>
-            </w:r>
-            <w:r>
-              <w:rPr>
-                <w:noProof/>
-                <w:webHidden/>
-              </w:rPr>
-              <w:fldChar w:fldCharType="end"/>
-            </w:r>
-          </w:hyperlink>
-        </w:p>
-        <w:p>
-          <w:pPr>
-            <w:pStyle w:val="Innehll3"/>
-            <w:tabs>
-              <w:tab w:val="right" w:leader="dot" w:pos="8296"/>
-            </w:tabs>
-            <w:rPr>
-              <w:noProof/>
-              <w:lang w:eastAsia="sv-SE"/>
-            </w:rPr>
-          </w:pPr>
-          <w:hyperlink w:anchor="_Toc414525856" w:history="1">
-            <w:r>
-              <w:rPr>
-                <w:rStyle w:val="Hyperlnk"/>
-                <w:noProof/>
-              </w:rPr>
-              <w:t>UI</w:t>
-            </w:r>
-            <w:r>
-              <w:rPr>
-                <w:noProof/>
-                <w:webHidden/>
-              </w:rPr>
-              <w:tab/>
-            </w:r>
-            <w:r>
-              <w:rPr>
-                <w:noProof/>
-                <w:webHidden/>
-              </w:rPr>
-              <w:fldChar w:fldCharType="begin"/>
-            </w:r>
-            <w:r>
-              <w:rPr>
-                <w:noProof/>
-                <w:webHidden/>
-              </w:rPr>
-              <w:instrText xml:space="preserve"> PAGEREF _Toc414525856 \h </w:instrText>
-            </w:r>
-            <w:r>
-              <w:rPr>
-                <w:noProof/>
-                <w:webHidden/>
-              </w:rPr>
-            </w:r>
-            <w:r>
-              <w:rPr>
-                <w:noProof/>
-                <w:webHidden/>
-              </w:rPr>
-              <w:fldChar w:fldCharType="separate"/>
-            </w:r>
-            <w:r>
-              <w:rPr>
-                <w:noProof/>
-                <w:webHidden/>
-              </w:rPr>
-              <w:t>3</w:t>
-            </w:r>
-            <w:r>
-              <w:rPr>
-                <w:noProof/>
-                <w:webHidden/>
-              </w:rPr>
-              <w:fldChar w:fldCharType="end"/>
-            </w:r>
-          </w:hyperlink>
-        </w:p>
-        <w:p>
-          <w:pPr>
-            <w:pStyle w:val="Innehll3"/>
-            <w:tabs>
-              <w:tab w:val="right" w:leader="dot" w:pos="8296"/>
-            </w:tabs>
-            <w:rPr>
-              <w:noProof/>
-              <w:lang w:eastAsia="sv-SE"/>
-            </w:rPr>
-          </w:pPr>
-          <w:hyperlink w:anchor="_Toc414525857" w:history="1">
-            <w:r>
-              <w:rPr>
-                <w:rStyle w:val="Hyperlnk"/>
-                <w:noProof/>
-              </w:rPr>
-              <w:t>Nätverk och databas</w:t>
-            </w:r>
-            <w:r>
-              <w:rPr>
-                <w:noProof/>
-                <w:webHidden/>
-              </w:rPr>
-              <w:tab/>
-            </w:r>
-            <w:r>
-              <w:rPr>
-                <w:noProof/>
-                <w:webHidden/>
-              </w:rPr>
-              <w:fldChar w:fldCharType="begin"/>
-            </w:r>
-            <w:r>
-              <w:rPr>
-                <w:noProof/>
-                <w:webHidden/>
-              </w:rPr>
-              <w:instrText xml:space="preserve"> PAGEREF _Toc414525857 \h </w:instrText>
+              <w:instrText xml:space="preserve"> PAGEREF _Toc414374088 \h </w:instrText>
             </w:r>
             <w:r>
               <w:rPr>
@@ -906,7 +629,7 @@
               <w:lang w:eastAsia="sv-SE"/>
             </w:rPr>
           </w:pPr>
-          <w:hyperlink w:anchor="_Toc414525858" w:history="1">
+          <w:hyperlink w:anchor="_Toc414374089" w:history="1">
             <w:r>
               <w:rPr>
                 <w:rStyle w:val="Hyperlnk"/>
@@ -933,76 +656,7 @@
                 <w:noProof/>
                 <w:webHidden/>
               </w:rPr>
-              <w:instrText xml:space="preserve"> PAGEREF _Toc414525858 \h </w:instrText>
-            </w:r>
-            <w:r>
-              <w:rPr>
-                <w:noProof/>
-                <w:webHidden/>
-              </w:rPr>
-            </w:r>
-            <w:r>
-              <w:rPr>
-                <w:noProof/>
-                <w:webHidden/>
-              </w:rPr>
-              <w:fldChar w:fldCharType="separate"/>
-            </w:r>
-            <w:r>
-              <w:rPr>
-                <w:noProof/>
-                <w:webHidden/>
-              </w:rPr>
-              <w:t>3</w:t>
-            </w:r>
-            <w:r>
-              <w:rPr>
-                <w:noProof/>
-                <w:webHidden/>
-              </w:rPr>
-              <w:fldChar w:fldCharType="end"/>
-            </w:r>
-          </w:hyperlink>
-        </w:p>
-        <w:p>
-          <w:pPr>
-            <w:pStyle w:val="Innehll3"/>
-            <w:tabs>
-              <w:tab w:val="right" w:leader="dot" w:pos="8296"/>
-            </w:tabs>
-            <w:rPr>
-              <w:noProof/>
-              <w:lang w:eastAsia="sv-SE"/>
-            </w:rPr>
-          </w:pPr>
-          <w:hyperlink w:anchor="_Toc414525859" w:history="1">
-            <w:r>
-              <w:rPr>
-                <w:rStyle w:val="Hyperlnk"/>
-                <w:noProof/>
-              </w:rPr>
-              <w:t>UI</w:t>
-            </w:r>
-            <w:r>
-              <w:rPr>
-                <w:noProof/>
-                <w:webHidden/>
-              </w:rPr>
-              <w:tab/>
-            </w:r>
-            <w:r>
-              <w:rPr>
-                <w:noProof/>
-                <w:webHidden/>
-              </w:rPr>
-              <w:fldChar w:fldCharType="begin"/>
-            </w:r>
-            <w:r>
-              <w:rPr>
-                <w:noProof/>
-                <w:webHidden/>
-              </w:rPr>
-              <w:instrText xml:space="preserve"> PAGEREF _Toc414525859 \h </w:instrText>
+              <w:instrText xml:space="preserve"> PAGEREF _Toc414374089 \h </w:instrText>
             </w:r>
             <w:r>
               <w:rPr>
@@ -1071,7 +725,7 @@
       <w:pPr>
         <w:pStyle w:val="Rubrik1"/>
       </w:pPr>
-      <w:bookmarkStart w:id="2" w:name="_Toc414525849"/>
+      <w:bookmarkStart w:id="2" w:name="_Toc414374084"/>
       <w:r>
         <w:lastRenderedPageBreak/>
         <w:t>R</w:t>
@@ -1232,12 +886,7 @@
           </w:tcPr>
           <w:p>
             <w:r>
-              <w:t>1</w:t>
-            </w:r>
-            <w:bookmarkStart w:id="3" w:name="_GoBack"/>
-            <w:bookmarkEnd w:id="3"/>
-            <w:r>
-              <w:t>7/3 2015</w:t>
+              <w:t>17/3 2015</w:t>
             </w:r>
           </w:p>
         </w:tc>
@@ -1304,6 +953,8 @@
             <w:r>
               <w:t>0.1.3</w:t>
             </w:r>
+            <w:bookmarkStart w:id="3" w:name="_GoBack"/>
+            <w:bookmarkEnd w:id="3"/>
           </w:p>
         </w:tc>
       </w:tr>
@@ -1315,7 +966,7 @@
       <w:r>
         <w:br w:type="page"/>
       </w:r>
-      <w:bookmarkStart w:id="4" w:name="_Toc414525850"/>
+      <w:bookmarkStart w:id="4" w:name="_Toc414374085"/>
       <w:r>
         <w:lastRenderedPageBreak/>
         <w:t>Produktbeskrivning</w:t>
@@ -1324,21 +975,7 @@
     </w:p>
     <w:p>
       <w:r>
-        <w:t>Fyra i rad är ett traditionellt spel där två spelare ställs mot varandra. Spelaren väljer en kolumn där en bricka faller ner. Om en spelare får fyra brickor i rad så vinner man eller så får man ett poäng.</w:t>
-      </w:r>
-    </w:p>
-    <w:p>
-      <w:r>
-        <w:t>I applikationen ska man kunna</w:t>
-      </w:r>
-      <w:r>
-        <w:t xml:space="preserve"> spela mot andra spelare över internet. Man kan ha vänner och välja att söka antingen mot vänner eller mot okända spelare. Varje spelare ska också han en ranking i form av ELO</w:t>
-      </w:r>
-      <w:r>
-        <w:t xml:space="preserve"> eller poäng</w:t>
-      </w:r>
-      <w:r>
-        <w:t xml:space="preserve">. Det ska också finnas en chatt där man kan chatta med motspelaren. </w:t>
+        <w:t xml:space="preserve">En fyra i rad applikation där man kan spela mot andra spelare över internet. Man kan ha vänner och välja att söka antingen mot vänner eller mot okända spelare. Varje spelare ska också han en ranking i form av ELO. Det ska också finnas en chatt där man kan chatta med motspelaren. </w:t>
       </w:r>
     </w:p>
     <w:p/>
@@ -1358,7 +995,7 @@
       <w:pPr>
         <w:pStyle w:val="Rubrik1"/>
       </w:pPr>
-      <w:bookmarkStart w:id="5" w:name="_Toc414525851"/>
+      <w:bookmarkStart w:id="5" w:name="_Toc414374086"/>
       <w:r>
         <w:t>Målgrupp</w:t>
       </w:r>
@@ -1371,20 +1008,20 @@
       <w:r>
         <w:t>Även personer som vill ha något att spela för att fördriva tiden.</w:t>
       </w:r>
-      <w:r>
-        <w:t xml:space="preserve"> </w:t>
-      </w:r>
     </w:p>
     <w:p/>
     <w:p>
       <w:pPr>
-        <w:pStyle w:val="Rubrik2"/>
-      </w:pPr>
-      <w:bookmarkStart w:id="6" w:name="_Toc414525852"/>
-      <w:r>
+        <w:rPr>
+          <w:b/>
+        </w:rPr>
+      </w:pPr>
+      <w:r>
+        <w:rPr>
+          <w:b/>
+        </w:rPr>
         <w:t>Persona</w:t>
       </w:r>
-      <w:bookmarkEnd w:id="6"/>
     </w:p>
     <w:p>
       <w:r>
@@ -1400,32 +1037,42 @@
       <w:pPr>
         <w:pStyle w:val="Rubrik1"/>
       </w:pPr>
-      <w:bookmarkStart w:id="7" w:name="_Toc414525853"/>
+      <w:bookmarkStart w:id="6" w:name="_Toc414374087"/>
       <w:r>
         <w:lastRenderedPageBreak/>
         <w:t>Krav</w:t>
       </w:r>
+      <w:bookmarkEnd w:id="6"/>
+    </w:p>
+    <w:p>
+      <w:pPr>
+        <w:pStyle w:val="Rubrik2"/>
+      </w:pPr>
+      <w:bookmarkStart w:id="7" w:name="_Toc414374088"/>
+      <w:r>
+        <w:t>Funktionella krav</w:t>
+      </w:r>
       <w:bookmarkEnd w:id="7"/>
     </w:p>
     <w:p>
       <w:pPr>
-        <w:pStyle w:val="Rubrik2"/>
-      </w:pPr>
-      <w:bookmarkStart w:id="8" w:name="_Toc414525854"/>
-      <w:r>
-        <w:t>Funktionella krav</w:t>
-      </w:r>
-      <w:bookmarkEnd w:id="8"/>
-    </w:p>
-    <w:p>
-      <w:pPr>
-        <w:pStyle w:val="Rubrik3"/>
-      </w:pPr>
-      <w:bookmarkStart w:id="9" w:name="_Toc414525855"/>
-      <w:r>
+        <w:rPr>
+          <w:b/>
+        </w:rPr>
+      </w:pPr>
+    </w:p>
+    <w:p>
+      <w:pPr>
+        <w:rPr>
+          <w:b/>
+        </w:rPr>
+      </w:pPr>
+      <w:r>
+        <w:rPr>
+          <w:b/>
+        </w:rPr>
         <w:t>Logik</w:t>
       </w:r>
-      <w:bookmarkEnd w:id="9"/>
     </w:p>
     <w:p>
       <w:pPr>
@@ -1532,13 +1179,16 @@
     </w:p>
     <w:p>
       <w:pPr>
-        <w:pStyle w:val="Rubrik3"/>
-      </w:pPr>
-      <w:bookmarkStart w:id="10" w:name="_Toc414525856"/>
-      <w:r>
+        <w:rPr>
+          <w:b/>
+        </w:rPr>
+      </w:pPr>
+      <w:r>
+        <w:rPr>
+          <w:b/>
+        </w:rPr>
         <w:t>UI</w:t>
       </w:r>
-      <w:bookmarkEnd w:id="10"/>
     </w:p>
     <w:p>
       <w:pPr>
@@ -1591,6 +1241,20 @@
         <w:t xml:space="preserve"> användaren vart det finns brickor lagda</w:t>
       </w:r>
     </w:p>
+    <w:p/>
+    <w:p>
+      <w:pPr>
+        <w:rPr>
+          <w:b/>
+        </w:rPr>
+      </w:pPr>
+      <w:r>
+        <w:rPr>
+          <w:b/>
+        </w:rPr>
+        <w:t>Nätverk och databas</w:t>
+      </w:r>
+    </w:p>
     <w:p>
       <w:pPr>
         <w:pStyle w:val="Liststycke"/>
@@ -1600,19 +1264,23 @@
         </w:numPr>
       </w:pPr>
       <w:r>
-        <w:t>FK-U-3: Man ska kunna lägga till och ta bort vänner i en vän-lista</w:t>
-      </w:r>
-    </w:p>
-    <w:p/>
-    <w:p>
-      <w:pPr>
-        <w:pStyle w:val="Rubrik3"/>
-      </w:pPr>
-      <w:bookmarkStart w:id="11" w:name="_Toc414525857"/>
-      <w:r>
-        <w:t>Nätverk och databas</w:t>
-      </w:r>
-      <w:bookmarkEnd w:id="11"/>
+        <w:t>FK</w:t>
+      </w:r>
+      <w:r>
+        <w:t>-</w:t>
+      </w:r>
+      <w:r>
+        <w:t>NB</w:t>
+      </w:r>
+      <w:r>
+        <w:t>-</w:t>
+      </w:r>
+      <w:r>
+        <w:t>1</w:t>
+      </w:r>
+      <w:r>
+        <w:t>: En användare ska kunna söka och spela mot andra spelare över nätverk</w:t>
+      </w:r>
     </w:p>
     <w:p>
       <w:pPr>
@@ -1623,22 +1291,19 @@
         </w:numPr>
       </w:pPr>
       <w:r>
-        <w:t>FK</w:t>
+        <w:t>FK-</w:t>
+      </w:r>
+      <w:r>
+        <w:t>NB</w:t>
       </w:r>
       <w:r>
         <w:t>-</w:t>
       </w:r>
       <w:r>
-        <w:t>NB</w:t>
-      </w:r>
-      <w:r>
-        <w:t>-</w:t>
-      </w:r>
-      <w:r>
-        <w:t>1</w:t>
-      </w:r>
-      <w:r>
-        <w:t>: En användare ska kunna söka och spela mot andra spelare över nätverk</w:t>
+        <w:t>2</w:t>
+      </w:r>
+      <w:r>
+        <w:t>: En användare ska få poäng/krediter för varje vinst</w:t>
       </w:r>
     </w:p>
     <w:p>
@@ -1659,10 +1324,49 @@
         <w:t>-</w:t>
       </w:r>
       <w:r>
-        <w:t>2</w:t>
-      </w:r>
-      <w:r>
-        <w:t>: En användare ska få poäng/krediter för varje vinst</w:t>
+        <w:t>3</w:t>
+      </w:r>
+      <w:r>
+        <w:t>: En användare ska kunna öppna en chat-ruta med sin motståndare</w:t>
+      </w:r>
+    </w:p>
+    <w:p>
+      <w:pPr>
+        <w:pStyle w:val="Liststycke"/>
+        <w:numPr>
+          <w:ilvl w:val="0"/>
+          <w:numId w:val="2"/>
+        </w:numPr>
+      </w:pPr>
+      <w:r>
+        <w:t>FK-</w:t>
+      </w:r>
+      <w:r>
+        <w:t>NB</w:t>
+      </w:r>
+      <w:r>
+        <w:t>-</w:t>
+      </w:r>
+      <w:r>
+        <w:t>4</w:t>
+      </w:r>
+      <w:r>
+        <w:t xml:space="preserve">: Användaren ska kunna skapa ett </w:t>
+      </w:r>
+      <w:r>
+        <w:t>konto och logga in med hjälp av sitt användarnamn och lösenord</w:t>
+      </w:r>
+    </w:p>
+    <w:p>
+      <w:pPr>
+        <w:pStyle w:val="Liststycke"/>
+        <w:numPr>
+          <w:ilvl w:val="0"/>
+          <w:numId w:val="2"/>
+        </w:numPr>
+      </w:pPr>
+      <w:r>
+        <w:t>FK-NB-5: Användaren ska kunna logga ut från sitt konto</w:t>
       </w:r>
     </w:p>
     <w:p>
@@ -1674,7 +1378,7 @@
         </w:numPr>
       </w:pPr>
       <w:r>
-        <w:t>För att implementera power-ups behövs också krediter/poäng</w:t>
+        <w:t>Ifall du vill logga in på något annat konto</w:t>
       </w:r>
     </w:p>
     <w:p>
@@ -1686,19 +1390,7 @@
         </w:numPr>
       </w:pPr>
       <w:r>
-        <w:t>FK-</w:t>
-      </w:r>
-      <w:r>
-        <w:t>NB</w:t>
-      </w:r>
-      <w:r>
-        <w:t>-</w:t>
-      </w:r>
-      <w:r>
-        <w:t>3</w:t>
-      </w:r>
-      <w:r>
-        <w:t>: En användare ska kunna öppna en chat-ruta med sin motståndare</w:t>
+        <w:t>FK-NB-6: Systemet ska logga ut dig om applikationen stängs</w:t>
       </w:r>
     </w:p>
     <w:p>
@@ -1710,34 +1402,7 @@
         </w:numPr>
       </w:pPr>
       <w:r>
-        <w:t>FK-</w:t>
-      </w:r>
-      <w:r>
-        <w:t>NB</w:t>
-      </w:r>
-      <w:r>
-        <w:t>-</w:t>
-      </w:r>
-      <w:r>
-        <w:t>4</w:t>
-      </w:r>
-      <w:r>
-        <w:t xml:space="preserve">: Användaren ska kunna skapa ett </w:t>
-      </w:r>
-      <w:r>
-        <w:t>konto och logga in med hjälp av sitt användarnamn och lösenord</w:t>
-      </w:r>
-    </w:p>
-    <w:p>
-      <w:pPr>
-        <w:pStyle w:val="Liststycke"/>
-        <w:numPr>
-          <w:ilvl w:val="0"/>
-          <w:numId w:val="2"/>
-        </w:numPr>
-      </w:pPr>
-      <w:r>
-        <w:t>FK-NB-5: Användaren ska kunna logga ut från sitt konto</w:t>
+        <w:t>FK-NB-7: Systemet ska komma ihåg dina senaste inloggningsuppgifter</w:t>
       </w:r>
     </w:p>
     <w:p>
@@ -1749,42 +1414,6 @@
         </w:numPr>
       </w:pPr>
       <w:r>
-        <w:t>Ifall du vill logga in på något annat konto</w:t>
-      </w:r>
-    </w:p>
-    <w:p>
-      <w:pPr>
-        <w:pStyle w:val="Liststycke"/>
-        <w:numPr>
-          <w:ilvl w:val="0"/>
-          <w:numId w:val="2"/>
-        </w:numPr>
-      </w:pPr>
-      <w:r>
-        <w:t>FK-NB-6: Systemet ska logga ut dig om applikationen stängs</w:t>
-      </w:r>
-    </w:p>
-    <w:p>
-      <w:pPr>
-        <w:pStyle w:val="Liststycke"/>
-        <w:numPr>
-          <w:ilvl w:val="0"/>
-          <w:numId w:val="2"/>
-        </w:numPr>
-      </w:pPr>
-      <w:r>
-        <w:t>FK-NB-7: Systemet ska komma ihåg dina senaste inloggningsuppgifter</w:t>
-      </w:r>
-    </w:p>
-    <w:p>
-      <w:pPr>
-        <w:pStyle w:val="Liststycke"/>
-        <w:numPr>
-          <w:ilvl w:val="1"/>
-          <w:numId w:val="2"/>
-        </w:numPr>
-      </w:pPr>
-      <w:r>
         <w:t>Så att man inte</w:t>
       </w:r>
       <w:r>
@@ -1796,21 +1425,38 @@
       <w:pPr>
         <w:pStyle w:val="Rubrik2"/>
       </w:pPr>
-      <w:bookmarkStart w:id="12" w:name="_Toc414525858"/>
+      <w:bookmarkStart w:id="8" w:name="_Toc414374089"/>
       <w:r>
         <w:t>Icke-funktionella krav</w:t>
       </w:r>
-      <w:bookmarkEnd w:id="12"/>
-    </w:p>
-    <w:p>
-      <w:pPr>
-        <w:pStyle w:val="Rubrik3"/>
-      </w:pPr>
-      <w:bookmarkStart w:id="13" w:name="_Toc414525859"/>
-      <w:r>
+      <w:bookmarkEnd w:id="8"/>
+    </w:p>
+    <w:p/>
+    <w:p>
+      <w:pPr>
+        <w:tabs>
+          <w:tab w:val="left" w:pos="5306"/>
+        </w:tabs>
+        <w:rPr>
+          <w:b/>
+        </w:rPr>
+      </w:pPr>
+      <w:r>
+        <w:rPr>
+          <w:b/>
+        </w:rPr>
         <w:t>UI</w:t>
       </w:r>
-      <w:bookmarkEnd w:id="13"/>
+    </w:p>
+    <w:p>
+      <w:pPr>
+        <w:tabs>
+          <w:tab w:val="left" w:pos="5306"/>
+        </w:tabs>
+        <w:rPr>
+          <w:b/>
+        </w:rPr>
+      </w:pPr>
       <w:r>
         <w:rPr>
           <w:b/>
@@ -2006,7 +1652,7 @@
           <w:rPr>
             <w:noProof/>
           </w:rPr>
-          <w:t>3</w:t>
+          <w:t>1</w:t>
         </w:r>
         <w:r>
           <w:fldChar w:fldCharType="end"/>
@@ -2929,27 +2575,6 @@
       <w:szCs w:val="26"/>
     </w:rPr>
   </w:style>
-  <w:style w:type="paragraph" w:styleId="Rubrik3">
-    <w:name w:val="heading 3"/>
-    <w:basedOn w:val="Normal"/>
-    <w:next w:val="Normal"/>
-    <w:link w:val="Rubrik3Char"/>
-    <w:uiPriority w:val="9"/>
-    <w:unhideWhenUsed/>
-    <w:qFormat/>
-    <w:rsid w:val="001B4627"/>
-    <w:pPr>
-      <w:keepNext/>
-      <w:keepLines/>
-      <w:spacing w:before="40"/>
-      <w:outlineLvl w:val="2"/>
-    </w:pPr>
-    <w:rPr>
-      <w:rFonts w:eastAsiaTheme="majorEastAsia" w:cstheme="majorBidi"/>
-      <w:color w:val="243F60" w:themeColor="accent1" w:themeShade="7F"/>
-      <w:szCs w:val="24"/>
-    </w:rPr>
-  </w:style>
   <w:style w:type="character" w:default="1" w:styleId="Standardstycketeckensnitt">
     <w:name w:val="Default Paragraph Font"/>
     <w:uiPriority w:val="1"/>
@@ -3480,18 +3105,6 @@
       <w:contextualSpacing/>
     </w:pPr>
   </w:style>
-  <w:style w:type="character" w:customStyle="1" w:styleId="Rubrik3Char">
-    <w:name w:val="Rubrik 3 Char"/>
-    <w:basedOn w:val="Standardstycketeckensnitt"/>
-    <w:link w:val="Rubrik3"/>
-    <w:uiPriority w:val="9"/>
-    <w:rsid w:val="001B4627"/>
-    <w:rPr>
-      <w:rFonts w:asciiTheme="majorHAnsi" w:eastAsiaTheme="majorEastAsia" w:hAnsiTheme="majorHAnsi" w:cstheme="majorBidi"/>
-      <w:color w:val="243F60" w:themeColor="accent1" w:themeShade="7F"/>
-      <w:lang w:val="sv-SE"/>
-    </w:rPr>
-  </w:style>
 </w:styles>
 </file>
 
@@ -3820,7 +3433,7 @@
 </file>
 
 <file path=customXml/itemProps1.xml><?xml version="1.0" encoding="utf-8"?>
-<ds:datastoreItem xmlns:ds="http://schemas.openxmlformats.org/officeDocument/2006/customXml" ds:itemID="{F63E5C1B-9A85-4958-B44C-4042CE7595ED}">
+<ds:datastoreItem xmlns:ds="http://schemas.openxmlformats.org/officeDocument/2006/customXml" ds:itemID="{C5069433-5F03-489A-9819-13A437E47AFB}">
   <ds:schemaRefs>
     <ds:schemaRef ds:uri="http://schemas.openxmlformats.org/officeDocument/2006/bibliography"/>
   </ds:schemaRefs>

</xml_diff>